<commit_message>
questions 20 and 21 done
</commit_message>
<xml_diff>
--- a/projectArbetetKladd/XML/XQuery.docx
+++ b/projectArbetetKladd/XML/XQuery.docx
@@ -8,6 +8,13 @@
           <w:lang w:val="en-US"/>
         </w:rPr>
       </w:pPr>
+    </w:p>
+    <w:p>
+      <w:pPr>
+        <w:rPr>
+          <w:lang w:val="en-US"/>
+        </w:rPr>
+      </w:pPr>
       <w:r>
         <w:rPr>
           <w:lang w:val="en-US"/>
@@ -25,7 +32,21 @@
         <w:rPr>
           <w:lang w:val="en-US"/>
         </w:rPr>
-        <w:t>element Resultat {</w:t>
+        <w:t xml:space="preserve">element </w:t>
+      </w:r>
+      <w:proofErr w:type="spellStart"/>
+      <w:r>
+        <w:rPr>
+          <w:lang w:val="en-US"/>
+        </w:rPr>
+        <w:t>Resultat</w:t>
+      </w:r>
+      <w:proofErr w:type="spellEnd"/>
+      <w:r>
+        <w:rPr>
+          <w:lang w:val="en-US"/>
+        </w:rPr>
+        <w:t xml:space="preserve"> {</w:t>
       </w:r>
     </w:p>
     <w:p>
@@ -64,7 +85,77 @@
         <w:rPr>
           <w:lang w:val="en-US"/>
         </w:rPr>
-        <w:t xml:space="preserve"> return element Hus{$a/@PostAdress, $a/@GatuAdress, attribute Förening{$a/../@Namn}}</w:t>
+        <w:t xml:space="preserve"> return element </w:t>
+      </w:r>
+      <w:proofErr w:type="gramStart"/>
+      <w:r>
+        <w:rPr>
+          <w:lang w:val="en-US"/>
+        </w:rPr>
+        <w:t>Hus{</w:t>
+      </w:r>
+      <w:proofErr w:type="gramEnd"/>
+      <w:r>
+        <w:rPr>
+          <w:lang w:val="en-US"/>
+        </w:rPr>
+        <w:t>$a/@</w:t>
+      </w:r>
+      <w:proofErr w:type="spellStart"/>
+      <w:r>
+        <w:rPr>
+          <w:lang w:val="en-US"/>
+        </w:rPr>
+        <w:t>PostAdress</w:t>
+      </w:r>
+      <w:proofErr w:type="spellEnd"/>
+      <w:r>
+        <w:rPr>
+          <w:lang w:val="en-US"/>
+        </w:rPr>
+        <w:t>, $a/@</w:t>
+      </w:r>
+      <w:proofErr w:type="spellStart"/>
+      <w:r>
+        <w:rPr>
+          <w:lang w:val="en-US"/>
+        </w:rPr>
+        <w:t>GatuAdress</w:t>
+      </w:r>
+      <w:proofErr w:type="spellEnd"/>
+      <w:r>
+        <w:rPr>
+          <w:lang w:val="en-US"/>
+        </w:rPr>
+        <w:t xml:space="preserve">, attribute </w:t>
+      </w:r>
+      <w:proofErr w:type="spellStart"/>
+      <w:r>
+        <w:rPr>
+          <w:lang w:val="en-US"/>
+        </w:rPr>
+        <w:t>Förening</w:t>
+      </w:r>
+      <w:proofErr w:type="spellEnd"/>
+      <w:r>
+        <w:rPr>
+          <w:lang w:val="en-US"/>
+        </w:rPr>
+        <w:t>{$a/../@</w:t>
+      </w:r>
+      <w:proofErr w:type="spellStart"/>
+      <w:r>
+        <w:rPr>
+          <w:lang w:val="en-US"/>
+        </w:rPr>
+        <w:t>Namn</w:t>
+      </w:r>
+      <w:proofErr w:type="spellEnd"/>
+      <w:r>
+        <w:rPr>
+          <w:lang w:val="en-US"/>
+        </w:rPr>
+        <w:t>}}</w:t>
       </w:r>
     </w:p>
     <w:p>
@@ -86,6 +177,13 @@
           <w:lang w:val="en-US"/>
         </w:rPr>
       </w:pPr>
+    </w:p>
+    <w:p>
+      <w:pPr>
+        <w:rPr>
+          <w:lang w:val="en-US"/>
+        </w:rPr>
+      </w:pPr>
       <w:r>
         <w:rPr>
           <w:lang w:val="en-US"/>
@@ -103,7 +201,21 @@
         <w:rPr>
           <w:lang w:val="en-US"/>
         </w:rPr>
-        <w:t>element Resultat {</w:t>
+        <w:t xml:space="preserve">element </w:t>
+      </w:r>
+      <w:proofErr w:type="spellStart"/>
+      <w:r>
+        <w:rPr>
+          <w:lang w:val="en-US"/>
+        </w:rPr>
+        <w:t>Resultat</w:t>
+      </w:r>
+      <w:proofErr w:type="spellEnd"/>
+      <w:r>
+        <w:rPr>
+          <w:lang w:val="en-US"/>
+        </w:rPr>
+        <w:t xml:space="preserve"> {</w:t>
       </w:r>
     </w:p>
     <w:p>
@@ -129,20 +241,104 @@
         <w:rPr>
           <w:lang w:val="en-US"/>
         </w:rPr>
-        <w:t>where $a/TvättStuga and not ($a/Hiss)</w:t>
-      </w:r>
-    </w:p>
-    <w:p>
-      <w:pPr>
-        <w:rPr>
-          <w:lang w:val="en-US"/>
-        </w:rPr>
-      </w:pPr>
-      <w:r>
-        <w:rPr>
-          <w:lang w:val="en-US"/>
-        </w:rPr>
-        <w:t xml:space="preserve"> return element Hus{$a/@PostAdress, $a/@GatuAdress, attribute Förening{$a/../@Namn}}</w:t>
+        <w:t>where $a/</w:t>
+      </w:r>
+      <w:proofErr w:type="spellStart"/>
+      <w:r>
+        <w:rPr>
+          <w:lang w:val="en-US"/>
+        </w:rPr>
+        <w:t>TvättStuga</w:t>
+      </w:r>
+      <w:proofErr w:type="spellEnd"/>
+      <w:r>
+        <w:rPr>
+          <w:lang w:val="en-US"/>
+        </w:rPr>
+        <w:t xml:space="preserve"> and not ($a/Hiss)</w:t>
+      </w:r>
+    </w:p>
+    <w:p>
+      <w:pPr>
+        <w:rPr>
+          <w:lang w:val="en-US"/>
+        </w:rPr>
+      </w:pPr>
+      <w:r>
+        <w:rPr>
+          <w:lang w:val="en-US"/>
+        </w:rPr>
+        <w:t xml:space="preserve"> return element </w:t>
+      </w:r>
+      <w:proofErr w:type="gramStart"/>
+      <w:r>
+        <w:rPr>
+          <w:lang w:val="en-US"/>
+        </w:rPr>
+        <w:t>Hus{</w:t>
+      </w:r>
+      <w:proofErr w:type="gramEnd"/>
+      <w:r>
+        <w:rPr>
+          <w:lang w:val="en-US"/>
+        </w:rPr>
+        <w:t>$a/@</w:t>
+      </w:r>
+      <w:proofErr w:type="spellStart"/>
+      <w:r>
+        <w:rPr>
+          <w:lang w:val="en-US"/>
+        </w:rPr>
+        <w:t>PostAdress</w:t>
+      </w:r>
+      <w:proofErr w:type="spellEnd"/>
+      <w:r>
+        <w:rPr>
+          <w:lang w:val="en-US"/>
+        </w:rPr>
+        <w:t>, $a/@</w:t>
+      </w:r>
+      <w:proofErr w:type="spellStart"/>
+      <w:r>
+        <w:rPr>
+          <w:lang w:val="en-US"/>
+        </w:rPr>
+        <w:t>GatuAdress</w:t>
+      </w:r>
+      <w:proofErr w:type="spellEnd"/>
+      <w:r>
+        <w:rPr>
+          <w:lang w:val="en-US"/>
+        </w:rPr>
+        <w:t xml:space="preserve">, attribute </w:t>
+      </w:r>
+      <w:proofErr w:type="spellStart"/>
+      <w:r>
+        <w:rPr>
+          <w:lang w:val="en-US"/>
+        </w:rPr>
+        <w:t>Förening</w:t>
+      </w:r>
+      <w:proofErr w:type="spellEnd"/>
+      <w:r>
+        <w:rPr>
+          <w:lang w:val="en-US"/>
+        </w:rPr>
+        <w:t>{$a/../@</w:t>
+      </w:r>
+      <w:proofErr w:type="spellStart"/>
+      <w:r>
+        <w:rPr>
+          <w:lang w:val="en-US"/>
+        </w:rPr>
+        <w:t>Namn</w:t>
+      </w:r>
+      <w:proofErr w:type="spellEnd"/>
+      <w:r>
+        <w:rPr>
+          <w:lang w:val="en-US"/>
+        </w:rPr>
+        <w:t>}}</w:t>
       </w:r>
     </w:p>
     <w:p>
@@ -164,6 +360,13 @@
           <w:lang w:val="en-US"/>
         </w:rPr>
       </w:pPr>
+    </w:p>
+    <w:p>
+      <w:pPr>
+        <w:rPr>
+          <w:lang w:val="en-US"/>
+        </w:rPr>
+      </w:pPr>
       <w:r>
         <w:rPr>
           <w:lang w:val="en-US"/>
@@ -181,18 +384,168 @@
         <w:rPr>
           <w:lang w:val="en-US"/>
         </w:rPr>
-        <w:t>element Resultat {</w:t>
-      </w:r>
-    </w:p>
-    <w:p>
-      <w:pPr>
-        <w:rPr>
-          <w:lang w:val="en-US"/>
-        </w:rPr>
-      </w:pPr>
-      <w:r>
-        <w:rPr>
-          <w:lang w:val="en-US"/>
+        <w:t xml:space="preserve">element </w:t>
+      </w:r>
+      <w:proofErr w:type="spellStart"/>
+      <w:r>
+        <w:rPr>
+          <w:lang w:val="en-US"/>
+        </w:rPr>
+        <w:t>Resultat</w:t>
+      </w:r>
+      <w:proofErr w:type="spellEnd"/>
+      <w:r>
+        <w:rPr>
+          <w:lang w:val="en-US"/>
+        </w:rPr>
+        <w:t xml:space="preserve"> {</w:t>
+      </w:r>
+    </w:p>
+    <w:p>
+      <w:pPr>
+        <w:rPr>
+          <w:lang w:val="en-US"/>
+        </w:rPr>
+      </w:pPr>
+      <w:r>
+        <w:rPr>
+          <w:lang w:val="en-US"/>
+        </w:rPr>
+        <w:t>for $f in //</w:t>
+      </w:r>
+      <w:proofErr w:type="spellStart"/>
+      <w:r>
+        <w:rPr>
+          <w:lang w:val="en-US"/>
+        </w:rPr>
+        <w:t>Förening</w:t>
+      </w:r>
+      <w:proofErr w:type="spellEnd"/>
+    </w:p>
+    <w:p>
+      <w:pPr>
+        <w:rPr>
+          <w:lang w:val="en-US"/>
+        </w:rPr>
+      </w:pPr>
+      <w:r>
+        <w:rPr>
+          <w:lang w:val="en-US"/>
+        </w:rPr>
+        <w:t xml:space="preserve">return element </w:t>
+      </w:r>
+      <w:proofErr w:type="spellStart"/>
+      <w:r>
+        <w:rPr>
+          <w:lang w:val="en-US"/>
+        </w:rPr>
+        <w:t>Förening</w:t>
+      </w:r>
+      <w:proofErr w:type="spellEnd"/>
+      <w:r>
+        <w:rPr>
+          <w:lang w:val="en-US"/>
+        </w:rPr>
+        <w:t xml:space="preserve"> {$f/@</w:t>
+      </w:r>
+      <w:proofErr w:type="spellStart"/>
+      <w:r>
+        <w:rPr>
+          <w:lang w:val="en-US"/>
+        </w:rPr>
+        <w:t>Namn</w:t>
+      </w:r>
+      <w:proofErr w:type="spellEnd"/>
+      <w:r>
+        <w:rPr>
+          <w:lang w:val="en-US"/>
+        </w:rPr>
+        <w:t xml:space="preserve">, attribute </w:t>
+      </w:r>
+      <w:proofErr w:type="spellStart"/>
+      <w:r>
+        <w:rPr>
+          <w:lang w:val="en-US"/>
+        </w:rPr>
+        <w:t>antalHus</w:t>
+      </w:r>
+      <w:proofErr w:type="spellEnd"/>
+      <w:r>
+        <w:rPr>
+          <w:lang w:val="en-US"/>
+        </w:rPr>
+        <w:t xml:space="preserve"> {count($f/Hus)}}</w:t>
+      </w:r>
+    </w:p>
+    <w:p>
+      <w:pPr>
+        <w:rPr>
+          <w:lang w:val="en-US"/>
+        </w:rPr>
+      </w:pPr>
+      <w:r>
+        <w:rPr>
+          <w:lang w:val="en-US"/>
+        </w:rPr>
+        <w:t>}</w:t>
+      </w:r>
+    </w:p>
+    <w:p>
+      <w:pPr>
+        <w:rPr>
+          <w:lang w:val="en-US"/>
+        </w:rPr>
+      </w:pPr>
+    </w:p>
+    <w:p>
+      <w:pPr>
+        <w:rPr>
+          <w:lang w:val="en-US"/>
+        </w:rPr>
+      </w:pPr>
+      <w:r>
+        <w:rPr>
+          <w:lang w:val="en-US"/>
+        </w:rPr>
+        <w:t>F13:</w:t>
+      </w:r>
+    </w:p>
+    <w:p>
+      <w:pPr>
+        <w:rPr>
+          <w:lang w:val="en-US"/>
+        </w:rPr>
+      </w:pPr>
+      <w:r>
+        <w:rPr>
+          <w:lang w:val="en-US"/>
+        </w:rPr>
+        <w:t xml:space="preserve">element </w:t>
+      </w:r>
+      <w:proofErr w:type="spellStart"/>
+      <w:r>
+        <w:rPr>
+          <w:lang w:val="en-US"/>
+        </w:rPr>
+        <w:t>Resultat</w:t>
+      </w:r>
+      <w:proofErr w:type="spellEnd"/>
+      <w:r>
+        <w:rPr>
+          <w:lang w:val="en-US"/>
+        </w:rPr>
+        <w:t xml:space="preserve"> {</w:t>
+      </w:r>
+    </w:p>
+    <w:p>
+      <w:pPr>
+        <w:rPr>
+          <w:lang w:val="sv-SE"/>
+        </w:rPr>
+      </w:pPr>
+      <w:r>
+        <w:rPr>
+          <w:lang w:val="sv-SE"/>
         </w:rPr>
         <w:t>for $f in //Förening</w:t>
       </w:r>
@@ -200,22 +553,119 @@
     <w:p>
       <w:pPr>
         <w:rPr>
-          <w:lang w:val="en-US"/>
-        </w:rPr>
-      </w:pPr>
-      <w:r>
-        <w:rPr>
-          <w:lang w:val="en-US"/>
-        </w:rPr>
-        <w:t>return element Förening {$f/@Namn, attribute antalHus {count($f/Hus)}}</w:t>
-      </w:r>
-    </w:p>
-    <w:p>
-      <w:pPr>
-        <w:rPr>
-          <w:lang w:val="en-US"/>
-        </w:rPr>
-      </w:pPr>
+          <w:lang w:val="sv-SE"/>
+        </w:rPr>
+      </w:pPr>
+      <w:r>
+        <w:rPr>
+          <w:lang w:val="sv-SE"/>
+        </w:rPr>
+        <w:t>return element Förening{</w:t>
+      </w:r>
+    </w:p>
+    <w:p>
+      <w:pPr>
+        <w:rPr>
+          <w:lang w:val="sv-SE"/>
+        </w:rPr>
+      </w:pPr>
+      <w:r>
+        <w:rPr>
+          <w:lang w:val="sv-SE"/>
+        </w:rPr>
+        <w:t>attribute Namn {$f/@Namn},for $m in distinct-values($f//Maskin/@Namn)</w:t>
+      </w:r>
+    </w:p>
+    <w:p>
+      <w:pPr>
+        <w:rPr>
+          <w:lang w:val="sv-SE"/>
+        </w:rPr>
+      </w:pPr>
+      <w:r>
+        <w:rPr>
+          <w:lang w:val="sv-SE"/>
+        </w:rPr>
+        <w:t>let $antal := sum($f//Maskin[@Namn = $m]/@Antal)</w:t>
+      </w:r>
+    </w:p>
+    <w:p>
+      <w:pPr>
+        <w:rPr>
+          <w:lang w:val="en-US"/>
+        </w:rPr>
+      </w:pPr>
+      <w:r>
+        <w:rPr>
+          <w:lang w:val="en-US"/>
+        </w:rPr>
+        <w:t xml:space="preserve">return element </w:t>
+      </w:r>
+      <w:proofErr w:type="spellStart"/>
+      <w:proofErr w:type="gramStart"/>
+      <w:r>
+        <w:rPr>
+          <w:lang w:val="en-US"/>
+        </w:rPr>
+        <w:t>Utrustning</w:t>
+      </w:r>
+      <w:proofErr w:type="spellEnd"/>
+      <w:r>
+        <w:rPr>
+          <w:lang w:val="en-US"/>
+        </w:rPr>
+        <w:t>{</w:t>
+      </w:r>
+      <w:proofErr w:type="gramEnd"/>
+    </w:p>
+    <w:p>
+      <w:pPr>
+        <w:rPr>
+          <w:lang w:val="en-US"/>
+        </w:rPr>
+      </w:pPr>
+      <w:r>
+        <w:rPr>
+          <w:lang w:val="en-US"/>
+        </w:rPr>
+        <w:t xml:space="preserve">attribute </w:t>
+      </w:r>
+      <w:proofErr w:type="spellStart"/>
+      <w:r>
+        <w:rPr>
+          <w:lang w:val="en-US"/>
+        </w:rPr>
+        <w:t>Namn</w:t>
+      </w:r>
+      <w:proofErr w:type="spellEnd"/>
+      <w:r>
+        <w:rPr>
+          <w:lang w:val="en-US"/>
+        </w:rPr>
+        <w:t xml:space="preserve">{$m}, attribute </w:t>
+      </w:r>
+      <w:proofErr w:type="spellStart"/>
+      <w:r>
+        <w:rPr>
+          <w:lang w:val="en-US"/>
+        </w:rPr>
+        <w:t>Antal</w:t>
+      </w:r>
+      <w:proofErr w:type="spellEnd"/>
+      <w:r>
+        <w:rPr>
+          <w:lang w:val="en-US"/>
+        </w:rPr>
+        <w:t>{$</w:t>
+      </w:r>
+      <w:proofErr w:type="spellStart"/>
+      <w:r>
+        <w:rPr>
+          <w:lang w:val="en-US"/>
+        </w:rPr>
+        <w:t>antal</w:t>
+      </w:r>
+      <w:proofErr w:type="spellEnd"/>
       <w:r>
         <w:rPr>
           <w:lang w:val="en-US"/>
@@ -233,93 +683,370 @@
         <w:rPr>
           <w:lang w:val="en-US"/>
         </w:rPr>
-        <w:t>F13:</w:t>
-      </w:r>
-    </w:p>
-    <w:p>
-      <w:pPr>
-        <w:rPr>
-          <w:lang w:val="en-US"/>
-        </w:rPr>
-      </w:pPr>
-      <w:r>
-        <w:rPr>
-          <w:lang w:val="en-US"/>
-        </w:rPr>
-        <w:t>element Resultat {</w:t>
-      </w:r>
-    </w:p>
-    <w:p>
-      <w:pPr>
-        <w:rPr>
-          <w:lang w:val="sv-SE"/>
-        </w:rPr>
-      </w:pPr>
-      <w:r>
-        <w:rPr>
-          <w:lang w:val="sv-SE"/>
-        </w:rPr>
-        <w:t>for $f in //Förening</w:t>
-      </w:r>
-    </w:p>
-    <w:p>
-      <w:pPr>
-        <w:rPr>
-          <w:lang w:val="sv-SE"/>
-        </w:rPr>
-      </w:pPr>
-      <w:r>
-        <w:rPr>
-          <w:lang w:val="sv-SE"/>
-        </w:rPr>
-        <w:t>return element Förening{attribute Namn {$f/@Namn},for $m in distinct-values($f//Maskin/@Namn)</w:t>
-      </w:r>
-    </w:p>
-    <w:p>
-      <w:pPr>
-        <w:rPr>
-          <w:lang w:val="sv-SE"/>
-        </w:rPr>
-      </w:pPr>
-      <w:r>
-        <w:rPr>
-          <w:lang w:val="sv-SE"/>
-        </w:rPr>
-        <w:t>let $antal := sum($f//Maskin[@Namn = $m]/@Antal)</w:t>
-      </w:r>
-    </w:p>
-    <w:p>
-      <w:pPr>
-        <w:rPr>
-          <w:lang w:val="en-US"/>
-        </w:rPr>
-      </w:pPr>
-      <w:r>
-        <w:rPr>
-          <w:lang w:val="en-US"/>
-        </w:rPr>
-        <w:t>return element Utrustning{</w:t>
-      </w:r>
-    </w:p>
-    <w:p>
-      <w:pPr>
-        <w:rPr>
-          <w:lang w:val="en-US"/>
-        </w:rPr>
-      </w:pPr>
-      <w:r>
-        <w:rPr>
-          <w:lang w:val="en-US"/>
-        </w:rPr>
-        <w:t>attribute Namn{$m}, attribute Antal{$antal}</w:t>
-      </w:r>
-    </w:p>
-    <w:p>
-      <w:pPr>
-        <w:rPr>
-          <w:lang w:val="en-US"/>
-        </w:rPr>
-      </w:pPr>
+        <w:t>}}}</w:t>
+      </w:r>
+    </w:p>
+    <w:p>
+      <w:pPr>
+        <w:rPr>
+          <w:lang w:val="en-US"/>
+        </w:rPr>
+      </w:pPr>
+    </w:p>
+    <w:p>
+      <w:pPr>
+        <w:rPr>
+          <w:lang w:val="en-US"/>
+        </w:rPr>
+      </w:pPr>
+    </w:p>
+    <w:p>
+      <w:pPr>
+        <w:rPr>
+          <w:lang w:val="en-US"/>
+        </w:rPr>
+      </w:pPr>
+    </w:p>
+    <w:p>
+      <w:pPr>
+        <w:rPr>
+          <w:lang w:val="en-US"/>
+        </w:rPr>
+      </w:pPr>
+      <w:r>
+        <w:rPr>
+          <w:lang w:val="en-US"/>
+        </w:rPr>
+        <w:t>F-20:</w:t>
+      </w:r>
+    </w:p>
+    <w:p>
+      <w:pPr>
+        <w:rPr>
+          <w:lang w:val="en-US"/>
+        </w:rPr>
+      </w:pPr>
+      <w:bookmarkStart w:id="0" w:name="_GoBack"/>
+      <w:r>
+        <w:rPr>
+          <w:lang w:val="en-US"/>
+        </w:rPr>
+        <w:t xml:space="preserve">element </w:t>
+      </w:r>
+      <w:proofErr w:type="spellStart"/>
+      <w:r>
+        <w:rPr>
+          <w:lang w:val="en-US"/>
+        </w:rPr>
+        <w:t>Resultat</w:t>
+      </w:r>
+      <w:proofErr w:type="spellEnd"/>
+      <w:r>
+        <w:rPr>
+          <w:lang w:val="en-US"/>
+        </w:rPr>
+        <w:t xml:space="preserve"> {</w:t>
+      </w:r>
+    </w:p>
+    <w:p>
+      <w:pPr>
+        <w:rPr>
+          <w:lang w:val="en-US"/>
+        </w:rPr>
+      </w:pPr>
+      <w:r>
+        <w:rPr>
+          <w:lang w:val="en-US"/>
+        </w:rPr>
+        <w:t>for $f in //</w:t>
+      </w:r>
+      <w:proofErr w:type="spellStart"/>
+      <w:r>
+        <w:rPr>
+          <w:lang w:val="en-US"/>
+        </w:rPr>
+        <w:t>Förening</w:t>
+      </w:r>
+      <w:proofErr w:type="spellEnd"/>
+    </w:p>
+    <w:p>
+      <w:pPr>
+        <w:rPr>
+          <w:lang w:val="en-US"/>
+        </w:rPr>
+      </w:pPr>
+      <w:r>
+        <w:rPr>
+          <w:lang w:val="en-US"/>
+        </w:rPr>
+        <w:t xml:space="preserve">return element </w:t>
+      </w:r>
+      <w:proofErr w:type="spellStart"/>
+      <w:proofErr w:type="gramStart"/>
+      <w:r>
+        <w:rPr>
+          <w:lang w:val="en-US"/>
+        </w:rPr>
+        <w:t>Förening</w:t>
+      </w:r>
+      <w:proofErr w:type="spellEnd"/>
+      <w:r>
+        <w:rPr>
+          <w:lang w:val="en-US"/>
+        </w:rPr>
+        <w:t>{</w:t>
+      </w:r>
+      <w:proofErr w:type="gramEnd"/>
+      <w:r>
+        <w:rPr>
+          <w:lang w:val="en-US"/>
+        </w:rPr>
+        <w:t>$f/@</w:t>
+      </w:r>
+      <w:proofErr w:type="spellStart"/>
+      <w:r>
+        <w:rPr>
+          <w:lang w:val="en-US"/>
+        </w:rPr>
+        <w:t>Orgnr</w:t>
+      </w:r>
+      <w:proofErr w:type="spellEnd"/>
+      <w:r>
+        <w:rPr>
+          <w:lang w:val="en-US"/>
+        </w:rPr>
+        <w:t>, $f/@</w:t>
+      </w:r>
+      <w:proofErr w:type="spellStart"/>
+      <w:r>
+        <w:rPr>
+          <w:lang w:val="en-US"/>
+        </w:rPr>
+        <w:t>Namn</w:t>
+      </w:r>
+      <w:proofErr w:type="spellEnd"/>
+      <w:r>
+        <w:rPr>
+          <w:lang w:val="en-US"/>
+        </w:rPr>
+        <w:t>, for $t in $f//</w:t>
+      </w:r>
+      <w:proofErr w:type="spellStart"/>
+      <w:r>
+        <w:rPr>
+          <w:lang w:val="en-US"/>
+        </w:rPr>
+        <w:t>TvättStuga</w:t>
+      </w:r>
+      <w:proofErr w:type="spellEnd"/>
+    </w:p>
+    <w:p>
+      <w:pPr>
+        <w:rPr>
+          <w:lang w:val="en-US"/>
+        </w:rPr>
+      </w:pPr>
+      <w:r>
+        <w:rPr>
+          <w:lang w:val="en-US"/>
+        </w:rPr>
+        <w:t xml:space="preserve">return element </w:t>
+      </w:r>
+      <w:proofErr w:type="spellStart"/>
+      <w:proofErr w:type="gramStart"/>
+      <w:r>
+        <w:rPr>
+          <w:lang w:val="en-US"/>
+        </w:rPr>
+        <w:t>TvättStuga</w:t>
+      </w:r>
+      <w:proofErr w:type="spellEnd"/>
+      <w:r>
+        <w:rPr>
+          <w:lang w:val="en-US"/>
+        </w:rPr>
+        <w:t>{</w:t>
+      </w:r>
+      <w:proofErr w:type="gramEnd"/>
+    </w:p>
+    <w:p>
+      <w:pPr>
+        <w:rPr>
+          <w:lang w:val="en-US"/>
+        </w:rPr>
+      </w:pPr>
+      <w:r>
+        <w:rPr>
+          <w:lang w:val="en-US"/>
+        </w:rPr>
+        <w:t>if(exists($t/@</w:t>
+      </w:r>
+      <w:proofErr w:type="spellStart"/>
+      <w:r>
+        <w:rPr>
+          <w:lang w:val="en-US"/>
+        </w:rPr>
+        <w:t>Namn</w:t>
+      </w:r>
+      <w:proofErr w:type="spellEnd"/>
+      <w:r>
+        <w:rPr>
+          <w:lang w:val="en-US"/>
+        </w:rPr>
+        <w:t>))</w:t>
+      </w:r>
+      <w:r>
+        <w:rPr>
+          <w:lang w:val="en-US"/>
+        </w:rPr>
+        <w:t xml:space="preserve"> </w:t>
+      </w:r>
+      <w:r>
+        <w:rPr>
+          <w:lang w:val="en-US"/>
+        </w:rPr>
+        <w:t>then $t/@</w:t>
+      </w:r>
+      <w:proofErr w:type="spellStart"/>
+      <w:r>
+        <w:rPr>
+          <w:lang w:val="en-US"/>
+        </w:rPr>
+        <w:t>Namn</w:t>
+      </w:r>
+      <w:proofErr w:type="spellEnd"/>
+      <w:r>
+        <w:rPr>
+          <w:lang w:val="en-US"/>
+        </w:rPr>
+        <w:t xml:space="preserve"> else null,</w:t>
+      </w:r>
+      <w:r>
+        <w:rPr>
+          <w:lang w:val="en-US"/>
+        </w:rPr>
+        <w:t xml:space="preserve"> </w:t>
+      </w:r>
+      <w:hyperlink r:id="rId4" w:history="1">
+        <w:r>
+          <w:rPr>
+            <w:rStyle w:val="Hyperlink"/>
+            <w:lang w:val="en-US"/>
+          </w:rPr>
+          <w:t>$t/../@GatuAdress</w:t>
+        </w:r>
+      </w:hyperlink>
+      <w:r>
+        <w:rPr>
+          <w:lang w:val="en-US"/>
+        </w:rPr>
+        <w:t>,</w:t>
+      </w:r>
+      <w:r>
+        <w:rPr>
+          <w:lang w:val="en-US"/>
+        </w:rPr>
+        <w:t xml:space="preserve"> </w:t>
+      </w:r>
+      <w:hyperlink r:id="rId5" w:history="1">
+        <w:r>
+          <w:rPr>
+            <w:rStyle w:val="Hyperlink"/>
+            <w:lang w:val="en-US"/>
+          </w:rPr>
+          <w:t>$t/../@PostAdress</w:t>
+        </w:r>
+      </w:hyperlink>
+      <w:r>
+        <w:rPr>
+          <w:lang w:val="en-US"/>
+        </w:rPr>
+        <w:t>,</w:t>
+      </w:r>
+    </w:p>
+    <w:p>
+      <w:pPr>
+        <w:rPr>
+          <w:lang w:val="en-US"/>
+        </w:rPr>
+      </w:pPr>
+      <w:r>
+        <w:rPr>
+          <w:lang w:val="en-US"/>
+        </w:rPr>
+        <w:t xml:space="preserve"> </w:t>
+      </w:r>
+      <w:r>
+        <w:rPr>
+          <w:lang w:val="en-US"/>
+        </w:rPr>
+        <w:t>for $m in $t/</w:t>
+      </w:r>
+      <w:proofErr w:type="spellStart"/>
+      <w:r>
+        <w:rPr>
+          <w:lang w:val="en-US"/>
+        </w:rPr>
+        <w:t>Maskin</w:t>
+      </w:r>
+      <w:proofErr w:type="spellEnd"/>
+    </w:p>
+    <w:p>
+      <w:pPr>
+        <w:rPr>
+          <w:lang w:val="en-US"/>
+        </w:rPr>
+      </w:pPr>
+      <w:r>
+        <w:rPr>
+          <w:lang w:val="en-US"/>
+        </w:rPr>
+        <w:t xml:space="preserve">return element </w:t>
+      </w:r>
+      <w:proofErr w:type="spellStart"/>
+      <w:proofErr w:type="gramStart"/>
+      <w:r>
+        <w:rPr>
+          <w:lang w:val="en-US"/>
+        </w:rPr>
+        <w:t>MaskinTyp</w:t>
+      </w:r>
+      <w:proofErr w:type="spellEnd"/>
+      <w:r>
+        <w:rPr>
+          <w:lang w:val="en-US"/>
+        </w:rPr>
+        <w:t>{</w:t>
+      </w:r>
+      <w:proofErr w:type="gramEnd"/>
+      <w:r>
+        <w:rPr>
+          <w:lang w:val="en-US"/>
+        </w:rPr>
+        <w:t>$m/@</w:t>
+      </w:r>
+      <w:proofErr w:type="spellStart"/>
+      <w:r>
+        <w:rPr>
+          <w:lang w:val="en-US"/>
+        </w:rPr>
+        <w:t>Namn</w:t>
+      </w:r>
+      <w:proofErr w:type="spellEnd"/>
+      <w:r>
+        <w:rPr>
+          <w:lang w:val="en-US"/>
+        </w:rPr>
+        <w:t>, $m/@</w:t>
+      </w:r>
+      <w:proofErr w:type="spellStart"/>
+      <w:r>
+        <w:rPr>
+          <w:lang w:val="en-US"/>
+        </w:rPr>
+        <w:t>Antal</w:t>
+      </w:r>
+      <w:proofErr w:type="spellEnd"/>
       <w:r>
         <w:rPr>
           <w:lang w:val="en-US"/>
@@ -337,22 +1064,8 @@
         <w:rPr>
           <w:lang w:val="en-US"/>
         </w:rPr>
-        <w:t>}</w:t>
-      </w:r>
-    </w:p>
-    <w:p>
-      <w:pPr>
-        <w:rPr>
-          <w:lang w:val="en-US"/>
-        </w:rPr>
-      </w:pPr>
-      <w:r>
-        <w:rPr>
-          <w:lang w:val="en-US"/>
-        </w:rPr>
-        <w:t>}</w:t>
-      </w:r>
-      <w:bookmarkStart w:id="0" w:name="_GoBack"/>
+        <w:t>}}}</w:t>
+      </w:r>
       <w:bookmarkEnd w:id="0"/>
     </w:p>
     <w:sectPr>
@@ -791,6 +1504,29 @@
     <w:semiHidden/>
     <w:unhideWhenUsed/>
   </w:style>
+  <w:style w:type="character" w:styleId="Hyperlink">
+    <w:name w:val="Hyperlink"/>
+    <w:basedOn w:val="DefaultParagraphFont"/>
+    <w:uiPriority w:val="99"/>
+    <w:unhideWhenUsed/>
+    <w:rsid w:val="009A0181"/>
+    <w:rPr>
+      <w:color w:val="0563C1" w:themeColor="hyperlink"/>
+      <w:u w:val="single"/>
+    </w:rPr>
+  </w:style>
+  <w:style w:type="character" w:styleId="UnresolvedMention">
+    <w:name w:val="Unresolved Mention"/>
+    <w:basedOn w:val="DefaultParagraphFont"/>
+    <w:uiPriority w:val="99"/>
+    <w:semiHidden/>
+    <w:unhideWhenUsed/>
+    <w:rsid w:val="009A0181"/>
+    <w:rPr>
+      <w:color w:val="605E5C"/>
+      <w:shd w:val="clear" w:color="auto" w:fill="E1DFDD"/>
+    </w:rPr>
+  </w:style>
 </w:styles>
 </file>
 

</xml_diff>

<commit_message>
some changes in question 20
</commit_message>
<xml_diff>
--- a/projectArbetetKladd/XML/XQuery.docx
+++ b/projectArbetetKladd/XML/XQuery.docx
@@ -268,21 +268,7 @@
         <w:rPr>
           <w:lang w:val="en-US"/>
         </w:rPr>
-        <w:t xml:space="preserve"> return element </w:t>
-      </w:r>
-      <w:proofErr w:type="gramStart"/>
-      <w:r>
-        <w:rPr>
-          <w:lang w:val="en-US"/>
-        </w:rPr>
-        <w:t>Hus{</w:t>
-      </w:r>
-      <w:proofErr w:type="gramEnd"/>
-      <w:r>
-        <w:rPr>
-          <w:lang w:val="en-US"/>
-        </w:rPr>
-        <w:t>$a/@</w:t>
+        <w:t xml:space="preserve"> return element Hus{$a/@</w:t>
       </w:r>
       <w:proofErr w:type="spellStart"/>
       <w:r>
@@ -592,6 +578,118 @@
     <w:p>
       <w:pPr>
         <w:rPr>
+          <w:lang w:val="sv-SE"/>
+        </w:rPr>
+      </w:pPr>
+      <w:r>
+        <w:rPr>
+          <w:lang w:val="sv-SE"/>
+        </w:rPr>
+        <w:t>return element Utrustning{</w:t>
+      </w:r>
+    </w:p>
+    <w:p>
+      <w:pPr>
+        <w:rPr>
+          <w:lang w:val="sv-SE"/>
+        </w:rPr>
+      </w:pPr>
+      <w:r>
+        <w:rPr>
+          <w:lang w:val="sv-SE"/>
+        </w:rPr>
+        <w:t>attribute Namn{$m}, attribute Antal{$antal}</w:t>
+      </w:r>
+    </w:p>
+    <w:p>
+      <w:pPr>
+        <w:rPr>
+          <w:lang w:val="sv-SE"/>
+        </w:rPr>
+      </w:pPr>
+      <w:r>
+        <w:rPr>
+          <w:lang w:val="sv-SE"/>
+        </w:rPr>
+        <w:t>}}}</w:t>
+      </w:r>
+    </w:p>
+    <w:p>
+      <w:pPr>
+        <w:rPr>
+          <w:lang w:val="sv-SE"/>
+        </w:rPr>
+      </w:pPr>
+    </w:p>
+    <w:p>
+      <w:pPr>
+        <w:rPr>
+          <w:lang w:val="sv-SE"/>
+        </w:rPr>
+      </w:pPr>
+    </w:p>
+    <w:p>
+      <w:pPr>
+        <w:rPr>
+          <w:lang w:val="sv-SE"/>
+        </w:rPr>
+      </w:pPr>
+    </w:p>
+    <w:p>
+      <w:pPr>
+        <w:rPr>
+          <w:lang w:val="sv-SE"/>
+        </w:rPr>
+      </w:pPr>
+      <w:r>
+        <w:rPr>
+          <w:lang w:val="sv-SE"/>
+        </w:rPr>
+        <w:t>F-20:</w:t>
+      </w:r>
+    </w:p>
+    <w:p>
+      <w:pPr>
+        <w:rPr>
+          <w:lang w:val="sv-SE"/>
+        </w:rPr>
+      </w:pPr>
+      <w:r>
+        <w:rPr>
+          <w:lang w:val="sv-SE"/>
+        </w:rPr>
+        <w:t>element Resultat {</w:t>
+      </w:r>
+    </w:p>
+    <w:p>
+      <w:pPr>
+        <w:rPr>
+          <w:lang w:val="sv-SE"/>
+        </w:rPr>
+      </w:pPr>
+      <w:r>
+        <w:rPr>
+          <w:lang w:val="sv-SE"/>
+        </w:rPr>
+        <w:t>for $f in //Förening</w:t>
+      </w:r>
+    </w:p>
+    <w:p>
+      <w:pPr>
+        <w:rPr>
+          <w:lang w:val="sv-SE"/>
+        </w:rPr>
+      </w:pPr>
+      <w:r>
+        <w:rPr>
+          <w:lang w:val="sv-SE"/>
+        </w:rPr>
+        <w:t>return element Förening{$f/@Orgnr, $f/@Namn, for $t in $f//TvättStuga</w:t>
+      </w:r>
+    </w:p>
+    <w:p>
+      <w:pPr>
+        <w:rPr>
           <w:lang w:val="en-US"/>
         </w:rPr>
       </w:pPr>
@@ -602,12 +700,11 @@
         <w:t xml:space="preserve">return element </w:t>
       </w:r>
       <w:proofErr w:type="spellStart"/>
-      <w:proofErr w:type="gramStart"/>
-      <w:r>
-        <w:rPr>
-          <w:lang w:val="en-US"/>
-        </w:rPr>
-        <w:t>Utrustning</w:t>
+      <w:r>
+        <w:rPr>
+          <w:lang w:val="en-US"/>
+        </w:rPr>
+        <w:t>TvättStuga</w:t>
       </w:r>
       <w:proofErr w:type="spellEnd"/>
       <w:r>
@@ -616,19 +713,18 @@
         </w:rPr>
         <w:t>{</w:t>
       </w:r>
-      <w:proofErr w:type="gramEnd"/>
-    </w:p>
-    <w:p>
-      <w:pPr>
-        <w:rPr>
-          <w:lang w:val="en-US"/>
-        </w:rPr>
-      </w:pPr>
-      <w:r>
-        <w:rPr>
-          <w:lang w:val="en-US"/>
-        </w:rPr>
-        <w:t xml:space="preserve">attribute </w:t>
+    </w:p>
+    <w:p>
+      <w:pPr>
+        <w:rPr>
+          <w:lang w:val="en-US"/>
+        </w:rPr>
+      </w:pPr>
+      <w:r>
+        <w:rPr>
+          <w:lang w:val="en-US"/>
+        </w:rPr>
+        <w:t xml:space="preserve"> $t/@</w:t>
       </w:r>
       <w:proofErr w:type="spellStart"/>
       <w:r>
@@ -642,7 +738,97 @@
         <w:rPr>
           <w:lang w:val="en-US"/>
         </w:rPr>
-        <w:t xml:space="preserve">{$m}, attribute </w:t>
+        <w:t>, $t/../@</w:t>
+      </w:r>
+      <w:proofErr w:type="spellStart"/>
+      <w:r>
+        <w:rPr>
+          <w:lang w:val="en-US"/>
+        </w:rPr>
+        <w:t>GatuAdress</w:t>
+      </w:r>
+      <w:proofErr w:type="spellEnd"/>
+      <w:r>
+        <w:rPr>
+          <w:lang w:val="en-US"/>
+        </w:rPr>
+        <w:t>, $t/../@</w:t>
+      </w:r>
+      <w:proofErr w:type="spellStart"/>
+      <w:r>
+        <w:rPr>
+          <w:lang w:val="en-US"/>
+        </w:rPr>
+        <w:t>PostAdress</w:t>
+      </w:r>
+      <w:proofErr w:type="spellEnd"/>
+      <w:r>
+        <w:rPr>
+          <w:lang w:val="en-US"/>
+        </w:rPr>
+        <w:t>,</w:t>
+      </w:r>
+    </w:p>
+    <w:p>
+      <w:pPr>
+        <w:rPr>
+          <w:lang w:val="en-US"/>
+        </w:rPr>
+      </w:pPr>
+      <w:r>
+        <w:rPr>
+          <w:lang w:val="en-US"/>
+        </w:rPr>
+        <w:t xml:space="preserve"> for $m in $t/</w:t>
+      </w:r>
+      <w:proofErr w:type="spellStart"/>
+      <w:r>
+        <w:rPr>
+          <w:lang w:val="en-US"/>
+        </w:rPr>
+        <w:t>Maskin</w:t>
+      </w:r>
+      <w:proofErr w:type="spellEnd"/>
+    </w:p>
+    <w:p>
+      <w:pPr>
+        <w:rPr>
+          <w:lang w:val="en-US"/>
+        </w:rPr>
+      </w:pPr>
+      <w:r>
+        <w:rPr>
+          <w:lang w:val="en-US"/>
+        </w:rPr>
+        <w:t xml:space="preserve">return element </w:t>
+      </w:r>
+      <w:proofErr w:type="spellStart"/>
+      <w:r>
+        <w:rPr>
+          <w:lang w:val="en-US"/>
+        </w:rPr>
+        <w:t>MaskinTyp</w:t>
+      </w:r>
+      <w:proofErr w:type="spellEnd"/>
+      <w:r>
+        <w:rPr>
+          <w:lang w:val="en-US"/>
+        </w:rPr>
+        <w:t>{$m/@</w:t>
+      </w:r>
+      <w:proofErr w:type="spellStart"/>
+      <w:r>
+        <w:rPr>
+          <w:lang w:val="en-US"/>
+        </w:rPr>
+        <w:t>Namn</w:t>
+      </w:r>
+      <w:proofErr w:type="spellEnd"/>
+      <w:r>
+        <w:rPr>
+          <w:lang w:val="en-US"/>
+        </w:rPr>
+        <w:t>, $m/@</w:t>
       </w:r>
       <w:proofErr w:type="spellStart"/>
       <w:r>
@@ -656,20 +842,6 @@
         <w:rPr>
           <w:lang w:val="en-US"/>
         </w:rPr>
-        <w:t>{$</w:t>
-      </w:r>
-      <w:proofErr w:type="spellStart"/>
-      <w:r>
-        <w:rPr>
-          <w:lang w:val="en-US"/>
-        </w:rPr>
-        <w:t>antal</w:t>
-      </w:r>
-      <w:proofErr w:type="spellEnd"/>
-      <w:r>
-        <w:rPr>
-          <w:lang w:val="en-US"/>
-        </w:rPr>
         <w:t>}</w:t>
       </w:r>
     </w:p>
@@ -685,387 +857,7 @@
         </w:rPr>
         <w:t>}}}</w:t>
       </w:r>
-    </w:p>
-    <w:p>
-      <w:pPr>
-        <w:rPr>
-          <w:lang w:val="en-US"/>
-        </w:rPr>
-      </w:pPr>
-    </w:p>
-    <w:p>
-      <w:pPr>
-        <w:rPr>
-          <w:lang w:val="en-US"/>
-        </w:rPr>
-      </w:pPr>
-    </w:p>
-    <w:p>
-      <w:pPr>
-        <w:rPr>
-          <w:lang w:val="en-US"/>
-        </w:rPr>
-      </w:pPr>
-    </w:p>
-    <w:p>
-      <w:pPr>
-        <w:rPr>
-          <w:lang w:val="en-US"/>
-        </w:rPr>
-      </w:pPr>
-      <w:r>
-        <w:rPr>
-          <w:lang w:val="en-US"/>
-        </w:rPr>
-        <w:t>F-20:</w:t>
-      </w:r>
-    </w:p>
-    <w:p>
-      <w:pPr>
-        <w:rPr>
-          <w:lang w:val="en-US"/>
-        </w:rPr>
-      </w:pPr>
       <w:bookmarkStart w:id="0" w:name="_GoBack"/>
-      <w:r>
-        <w:rPr>
-          <w:lang w:val="en-US"/>
-        </w:rPr>
-        <w:t xml:space="preserve">element </w:t>
-      </w:r>
-      <w:proofErr w:type="spellStart"/>
-      <w:r>
-        <w:rPr>
-          <w:lang w:val="en-US"/>
-        </w:rPr>
-        <w:t>Resultat</w:t>
-      </w:r>
-      <w:proofErr w:type="spellEnd"/>
-      <w:r>
-        <w:rPr>
-          <w:lang w:val="en-US"/>
-        </w:rPr>
-        <w:t xml:space="preserve"> {</w:t>
-      </w:r>
-    </w:p>
-    <w:p>
-      <w:pPr>
-        <w:rPr>
-          <w:lang w:val="en-US"/>
-        </w:rPr>
-      </w:pPr>
-      <w:r>
-        <w:rPr>
-          <w:lang w:val="en-US"/>
-        </w:rPr>
-        <w:t>for $f in //</w:t>
-      </w:r>
-      <w:proofErr w:type="spellStart"/>
-      <w:r>
-        <w:rPr>
-          <w:lang w:val="en-US"/>
-        </w:rPr>
-        <w:t>Förening</w:t>
-      </w:r>
-      <w:proofErr w:type="spellEnd"/>
-    </w:p>
-    <w:p>
-      <w:pPr>
-        <w:rPr>
-          <w:lang w:val="en-US"/>
-        </w:rPr>
-      </w:pPr>
-      <w:r>
-        <w:rPr>
-          <w:lang w:val="en-US"/>
-        </w:rPr>
-        <w:t xml:space="preserve">return element </w:t>
-      </w:r>
-      <w:proofErr w:type="spellStart"/>
-      <w:proofErr w:type="gramStart"/>
-      <w:r>
-        <w:rPr>
-          <w:lang w:val="en-US"/>
-        </w:rPr>
-        <w:t>Förening</w:t>
-      </w:r>
-      <w:proofErr w:type="spellEnd"/>
-      <w:r>
-        <w:rPr>
-          <w:lang w:val="en-US"/>
-        </w:rPr>
-        <w:t>{</w:t>
-      </w:r>
-      <w:proofErr w:type="gramEnd"/>
-      <w:r>
-        <w:rPr>
-          <w:lang w:val="en-US"/>
-        </w:rPr>
-        <w:t>$f/@</w:t>
-      </w:r>
-      <w:proofErr w:type="spellStart"/>
-      <w:r>
-        <w:rPr>
-          <w:lang w:val="en-US"/>
-        </w:rPr>
-        <w:t>Orgnr</w:t>
-      </w:r>
-      <w:proofErr w:type="spellEnd"/>
-      <w:r>
-        <w:rPr>
-          <w:lang w:val="en-US"/>
-        </w:rPr>
-        <w:t>, $f/@</w:t>
-      </w:r>
-      <w:proofErr w:type="spellStart"/>
-      <w:r>
-        <w:rPr>
-          <w:lang w:val="en-US"/>
-        </w:rPr>
-        <w:t>Namn</w:t>
-      </w:r>
-      <w:proofErr w:type="spellEnd"/>
-      <w:r>
-        <w:rPr>
-          <w:lang w:val="en-US"/>
-        </w:rPr>
-        <w:t>, for $t in $f//</w:t>
-      </w:r>
-      <w:proofErr w:type="spellStart"/>
-      <w:r>
-        <w:rPr>
-          <w:lang w:val="en-US"/>
-        </w:rPr>
-        <w:t>TvättStuga</w:t>
-      </w:r>
-      <w:proofErr w:type="spellEnd"/>
-    </w:p>
-    <w:p>
-      <w:pPr>
-        <w:rPr>
-          <w:lang w:val="en-US"/>
-        </w:rPr>
-      </w:pPr>
-      <w:r>
-        <w:rPr>
-          <w:lang w:val="en-US"/>
-        </w:rPr>
-        <w:t xml:space="preserve">return element </w:t>
-      </w:r>
-      <w:proofErr w:type="spellStart"/>
-      <w:proofErr w:type="gramStart"/>
-      <w:r>
-        <w:rPr>
-          <w:lang w:val="en-US"/>
-        </w:rPr>
-        <w:t>TvättStuga</w:t>
-      </w:r>
-      <w:proofErr w:type="spellEnd"/>
-      <w:r>
-        <w:rPr>
-          <w:lang w:val="en-US"/>
-        </w:rPr>
-        <w:t>{</w:t>
-      </w:r>
-      <w:proofErr w:type="gramEnd"/>
-    </w:p>
-    <w:p>
-      <w:pPr>
-        <w:rPr>
-          <w:lang w:val="en-US"/>
-        </w:rPr>
-      </w:pPr>
-      <w:r>
-        <w:rPr>
-          <w:lang w:val="en-US"/>
-        </w:rPr>
-        <w:t>if(exists($t/@</w:t>
-      </w:r>
-      <w:proofErr w:type="spellStart"/>
-      <w:r>
-        <w:rPr>
-          <w:lang w:val="en-US"/>
-        </w:rPr>
-        <w:t>Namn</w:t>
-      </w:r>
-      <w:proofErr w:type="spellEnd"/>
-      <w:r>
-        <w:rPr>
-          <w:lang w:val="en-US"/>
-        </w:rPr>
-        <w:t>))</w:t>
-      </w:r>
-      <w:r>
-        <w:rPr>
-          <w:lang w:val="en-US"/>
-        </w:rPr>
-        <w:t xml:space="preserve"> </w:t>
-      </w:r>
-      <w:r>
-        <w:rPr>
-          <w:lang w:val="en-US"/>
-        </w:rPr>
-        <w:t>then $t/@</w:t>
-      </w:r>
-      <w:proofErr w:type="spellStart"/>
-      <w:r>
-        <w:rPr>
-          <w:lang w:val="en-US"/>
-        </w:rPr>
-        <w:t>Namn</w:t>
-      </w:r>
-      <w:proofErr w:type="spellEnd"/>
-      <w:r>
-        <w:rPr>
-          <w:lang w:val="en-US"/>
-        </w:rPr>
-        <w:t xml:space="preserve"> else null,</w:t>
-      </w:r>
-      <w:r>
-        <w:rPr>
-          <w:lang w:val="en-US"/>
-        </w:rPr>
-        <w:t xml:space="preserve"> </w:t>
-      </w:r>
-      <w:hyperlink r:id="rId4" w:history="1">
-        <w:r>
-          <w:rPr>
-            <w:rStyle w:val="Hyperlink"/>
-            <w:lang w:val="en-US"/>
-          </w:rPr>
-          <w:t>$t/../@GatuAdress</w:t>
-        </w:r>
-      </w:hyperlink>
-      <w:r>
-        <w:rPr>
-          <w:lang w:val="en-US"/>
-        </w:rPr>
-        <w:t>,</w:t>
-      </w:r>
-      <w:r>
-        <w:rPr>
-          <w:lang w:val="en-US"/>
-        </w:rPr>
-        <w:t xml:space="preserve"> </w:t>
-      </w:r>
-      <w:hyperlink r:id="rId5" w:history="1">
-        <w:r>
-          <w:rPr>
-            <w:rStyle w:val="Hyperlink"/>
-            <w:lang w:val="en-US"/>
-          </w:rPr>
-          <w:t>$t/../@PostAdress</w:t>
-        </w:r>
-      </w:hyperlink>
-      <w:r>
-        <w:rPr>
-          <w:lang w:val="en-US"/>
-        </w:rPr>
-        <w:t>,</w:t>
-      </w:r>
-    </w:p>
-    <w:p>
-      <w:pPr>
-        <w:rPr>
-          <w:lang w:val="en-US"/>
-        </w:rPr>
-      </w:pPr>
-      <w:r>
-        <w:rPr>
-          <w:lang w:val="en-US"/>
-        </w:rPr>
-        <w:t xml:space="preserve"> </w:t>
-      </w:r>
-      <w:r>
-        <w:rPr>
-          <w:lang w:val="en-US"/>
-        </w:rPr>
-        <w:t>for $m in $t/</w:t>
-      </w:r>
-      <w:proofErr w:type="spellStart"/>
-      <w:r>
-        <w:rPr>
-          <w:lang w:val="en-US"/>
-        </w:rPr>
-        <w:t>Maskin</w:t>
-      </w:r>
-      <w:proofErr w:type="spellEnd"/>
-    </w:p>
-    <w:p>
-      <w:pPr>
-        <w:rPr>
-          <w:lang w:val="en-US"/>
-        </w:rPr>
-      </w:pPr>
-      <w:r>
-        <w:rPr>
-          <w:lang w:val="en-US"/>
-        </w:rPr>
-        <w:t xml:space="preserve">return element </w:t>
-      </w:r>
-      <w:proofErr w:type="spellStart"/>
-      <w:proofErr w:type="gramStart"/>
-      <w:r>
-        <w:rPr>
-          <w:lang w:val="en-US"/>
-        </w:rPr>
-        <w:t>MaskinTyp</w:t>
-      </w:r>
-      <w:proofErr w:type="spellEnd"/>
-      <w:r>
-        <w:rPr>
-          <w:lang w:val="en-US"/>
-        </w:rPr>
-        <w:t>{</w:t>
-      </w:r>
-      <w:proofErr w:type="gramEnd"/>
-      <w:r>
-        <w:rPr>
-          <w:lang w:val="en-US"/>
-        </w:rPr>
-        <w:t>$m/@</w:t>
-      </w:r>
-      <w:proofErr w:type="spellStart"/>
-      <w:r>
-        <w:rPr>
-          <w:lang w:val="en-US"/>
-        </w:rPr>
-        <w:t>Namn</w:t>
-      </w:r>
-      <w:proofErr w:type="spellEnd"/>
-      <w:r>
-        <w:rPr>
-          <w:lang w:val="en-US"/>
-        </w:rPr>
-        <w:t>, $m/@</w:t>
-      </w:r>
-      <w:proofErr w:type="spellStart"/>
-      <w:r>
-        <w:rPr>
-          <w:lang w:val="en-US"/>
-        </w:rPr>
-        <w:t>Antal</w:t>
-      </w:r>
-      <w:proofErr w:type="spellEnd"/>
-      <w:r>
-        <w:rPr>
-          <w:lang w:val="en-US"/>
-        </w:rPr>
-        <w:t>}</w:t>
-      </w:r>
-    </w:p>
-    <w:p>
-      <w:pPr>
-        <w:rPr>
-          <w:lang w:val="en-US"/>
-        </w:rPr>
-      </w:pPr>
-      <w:r>
-        <w:rPr>
-          <w:lang w:val="en-US"/>
-        </w:rPr>
-        <w:t>}}}</w:t>
-      </w:r>
       <w:bookmarkEnd w:id="0"/>
     </w:p>
     <w:sectPr>

</xml_diff>

<commit_message>
xml dtd and xquery done
</commit_message>
<xml_diff>
--- a/projectArbetetKladd/XML/XQuery.docx
+++ b/projectArbetetKladd/XML/XQuery.docx
@@ -32,21 +32,7 @@
         <w:rPr>
           <w:lang w:val="en-US"/>
         </w:rPr>
-        <w:t xml:space="preserve">element </w:t>
-      </w:r>
-      <w:proofErr w:type="spellStart"/>
-      <w:r>
-        <w:rPr>
-          <w:lang w:val="en-US"/>
-        </w:rPr>
-        <w:t>Resultat</w:t>
-      </w:r>
-      <w:proofErr w:type="spellEnd"/>
-      <w:r>
-        <w:rPr>
-          <w:lang w:val="en-US"/>
-        </w:rPr>
-        <w:t xml:space="preserve"> {</w:t>
+        <w:t>element Resultat {</w:t>
       </w:r>
     </w:p>
     <w:p>
@@ -85,77 +71,7 @@
         <w:rPr>
           <w:lang w:val="en-US"/>
         </w:rPr>
-        <w:t xml:space="preserve"> return element </w:t>
-      </w:r>
-      <w:proofErr w:type="gramStart"/>
-      <w:r>
-        <w:rPr>
-          <w:lang w:val="en-US"/>
-        </w:rPr>
-        <w:t>Hus{</w:t>
-      </w:r>
-      <w:proofErr w:type="gramEnd"/>
-      <w:r>
-        <w:rPr>
-          <w:lang w:val="en-US"/>
-        </w:rPr>
-        <w:t>$a/@</w:t>
-      </w:r>
-      <w:proofErr w:type="spellStart"/>
-      <w:r>
-        <w:rPr>
-          <w:lang w:val="en-US"/>
-        </w:rPr>
-        <w:t>PostAdress</w:t>
-      </w:r>
-      <w:proofErr w:type="spellEnd"/>
-      <w:r>
-        <w:rPr>
-          <w:lang w:val="en-US"/>
-        </w:rPr>
-        <w:t>, $a/@</w:t>
-      </w:r>
-      <w:proofErr w:type="spellStart"/>
-      <w:r>
-        <w:rPr>
-          <w:lang w:val="en-US"/>
-        </w:rPr>
-        <w:t>GatuAdress</w:t>
-      </w:r>
-      <w:proofErr w:type="spellEnd"/>
-      <w:r>
-        <w:rPr>
-          <w:lang w:val="en-US"/>
-        </w:rPr>
-        <w:t xml:space="preserve">, attribute </w:t>
-      </w:r>
-      <w:proofErr w:type="spellStart"/>
-      <w:r>
-        <w:rPr>
-          <w:lang w:val="en-US"/>
-        </w:rPr>
-        <w:t>Förening</w:t>
-      </w:r>
-      <w:proofErr w:type="spellEnd"/>
-      <w:r>
-        <w:rPr>
-          <w:lang w:val="en-US"/>
-        </w:rPr>
-        <w:t>{$a/../@</w:t>
-      </w:r>
-      <w:proofErr w:type="spellStart"/>
-      <w:r>
-        <w:rPr>
-          <w:lang w:val="en-US"/>
-        </w:rPr>
-        <w:t>Namn</w:t>
-      </w:r>
-      <w:proofErr w:type="spellEnd"/>
-      <w:r>
-        <w:rPr>
-          <w:lang w:val="en-US"/>
-        </w:rPr>
-        <w:t>}}</w:t>
+        <w:t xml:space="preserve"> return element Hus{$a/@PostAdress, $a/@GatuAdress, attribute Förening{$a/../@Namn}}</w:t>
       </w:r>
     </w:p>
     <w:p>
@@ -201,21 +117,7 @@
         <w:rPr>
           <w:lang w:val="en-US"/>
         </w:rPr>
-        <w:t xml:space="preserve">element </w:t>
-      </w:r>
-      <w:proofErr w:type="spellStart"/>
-      <w:r>
-        <w:rPr>
-          <w:lang w:val="en-US"/>
-        </w:rPr>
-        <w:t>Resultat</w:t>
-      </w:r>
-      <w:proofErr w:type="spellEnd"/>
-      <w:r>
-        <w:rPr>
-          <w:lang w:val="en-US"/>
-        </w:rPr>
-        <w:t xml:space="preserve"> {</w:t>
+        <w:t>element Resultat {</w:t>
       </w:r>
     </w:p>
     <w:p>
@@ -241,90 +143,20 @@
         <w:rPr>
           <w:lang w:val="en-US"/>
         </w:rPr>
-        <w:t>where $a/</w:t>
-      </w:r>
-      <w:proofErr w:type="spellStart"/>
-      <w:r>
-        <w:rPr>
-          <w:lang w:val="en-US"/>
-        </w:rPr>
-        <w:t>TvättStuga</w:t>
-      </w:r>
-      <w:proofErr w:type="spellEnd"/>
-      <w:r>
-        <w:rPr>
-          <w:lang w:val="en-US"/>
-        </w:rPr>
-        <w:t xml:space="preserve"> and not ($a/Hiss)</w:t>
-      </w:r>
-    </w:p>
-    <w:p>
-      <w:pPr>
-        <w:rPr>
-          <w:lang w:val="en-US"/>
-        </w:rPr>
-      </w:pPr>
-      <w:r>
-        <w:rPr>
-          <w:lang w:val="en-US"/>
-        </w:rPr>
-        <w:t xml:space="preserve"> return element Hus{$a/@</w:t>
-      </w:r>
-      <w:proofErr w:type="spellStart"/>
-      <w:r>
-        <w:rPr>
-          <w:lang w:val="en-US"/>
-        </w:rPr>
-        <w:t>PostAdress</w:t>
-      </w:r>
-      <w:proofErr w:type="spellEnd"/>
-      <w:r>
-        <w:rPr>
-          <w:lang w:val="en-US"/>
-        </w:rPr>
-        <w:t>, $a/@</w:t>
-      </w:r>
-      <w:proofErr w:type="spellStart"/>
-      <w:r>
-        <w:rPr>
-          <w:lang w:val="en-US"/>
-        </w:rPr>
-        <w:t>GatuAdress</w:t>
-      </w:r>
-      <w:proofErr w:type="spellEnd"/>
-      <w:r>
-        <w:rPr>
-          <w:lang w:val="en-US"/>
-        </w:rPr>
-        <w:t xml:space="preserve">, attribute </w:t>
-      </w:r>
-      <w:proofErr w:type="spellStart"/>
-      <w:r>
-        <w:rPr>
-          <w:lang w:val="en-US"/>
-        </w:rPr>
-        <w:t>Förening</w:t>
-      </w:r>
-      <w:proofErr w:type="spellEnd"/>
-      <w:r>
-        <w:rPr>
-          <w:lang w:val="en-US"/>
-        </w:rPr>
-        <w:t>{$a/../@</w:t>
-      </w:r>
-      <w:proofErr w:type="spellStart"/>
-      <w:r>
-        <w:rPr>
-          <w:lang w:val="en-US"/>
-        </w:rPr>
-        <w:t>Namn</w:t>
-      </w:r>
-      <w:proofErr w:type="spellEnd"/>
-      <w:r>
-        <w:rPr>
-          <w:lang w:val="en-US"/>
-        </w:rPr>
-        <w:t>}}</w:t>
+        <w:t>where $a/TvättStuga and not ($a/Hiss)</w:t>
+      </w:r>
+    </w:p>
+    <w:p>
+      <w:pPr>
+        <w:rPr>
+          <w:lang w:val="en-US"/>
+        </w:rPr>
+      </w:pPr>
+      <w:r>
+        <w:rPr>
+          <w:lang w:val="en-US"/>
+        </w:rPr>
+        <w:t xml:space="preserve"> return element Hus{$a/@PostAdress, $a/@GatuAdress, attribute Förening{$a/../@Namn}}</w:t>
       </w:r>
     </w:p>
     <w:p>
@@ -370,97 +202,33 @@
         <w:rPr>
           <w:lang w:val="en-US"/>
         </w:rPr>
-        <w:t xml:space="preserve">element </w:t>
-      </w:r>
-      <w:proofErr w:type="spellStart"/>
-      <w:r>
-        <w:rPr>
-          <w:lang w:val="en-US"/>
-        </w:rPr>
-        <w:t>Resultat</w:t>
-      </w:r>
-      <w:proofErr w:type="spellEnd"/>
-      <w:r>
-        <w:rPr>
-          <w:lang w:val="en-US"/>
-        </w:rPr>
-        <w:t xml:space="preserve"> {</w:t>
-      </w:r>
-    </w:p>
-    <w:p>
-      <w:pPr>
-        <w:rPr>
-          <w:lang w:val="en-US"/>
-        </w:rPr>
-      </w:pPr>
-      <w:r>
-        <w:rPr>
-          <w:lang w:val="en-US"/>
-        </w:rPr>
-        <w:t>for $f in //</w:t>
-      </w:r>
-      <w:proofErr w:type="spellStart"/>
-      <w:r>
-        <w:rPr>
-          <w:lang w:val="en-US"/>
-        </w:rPr>
-        <w:t>Förening</w:t>
-      </w:r>
-      <w:proofErr w:type="spellEnd"/>
-    </w:p>
-    <w:p>
-      <w:pPr>
-        <w:rPr>
-          <w:lang w:val="en-US"/>
-        </w:rPr>
-      </w:pPr>
-      <w:r>
-        <w:rPr>
-          <w:lang w:val="en-US"/>
-        </w:rPr>
-        <w:t xml:space="preserve">return element </w:t>
-      </w:r>
-      <w:proofErr w:type="spellStart"/>
-      <w:r>
-        <w:rPr>
-          <w:lang w:val="en-US"/>
-        </w:rPr>
-        <w:t>Förening</w:t>
-      </w:r>
-      <w:proofErr w:type="spellEnd"/>
-      <w:r>
-        <w:rPr>
-          <w:lang w:val="en-US"/>
-        </w:rPr>
-        <w:t xml:space="preserve"> {$f/@</w:t>
-      </w:r>
-      <w:proofErr w:type="spellStart"/>
-      <w:r>
-        <w:rPr>
-          <w:lang w:val="en-US"/>
-        </w:rPr>
-        <w:t>Namn</w:t>
-      </w:r>
-      <w:proofErr w:type="spellEnd"/>
-      <w:r>
-        <w:rPr>
-          <w:lang w:val="en-US"/>
-        </w:rPr>
-        <w:t xml:space="preserve">, attribute </w:t>
-      </w:r>
-      <w:proofErr w:type="spellStart"/>
-      <w:r>
-        <w:rPr>
-          <w:lang w:val="en-US"/>
-        </w:rPr>
-        <w:t>antalHus</w:t>
-      </w:r>
-      <w:proofErr w:type="spellEnd"/>
-      <w:r>
-        <w:rPr>
-          <w:lang w:val="en-US"/>
-        </w:rPr>
-        <w:t xml:space="preserve"> {count($f/Hus)}}</w:t>
+        <w:t>element Resultat {</w:t>
+      </w:r>
+    </w:p>
+    <w:p>
+      <w:pPr>
+        <w:rPr>
+          <w:lang w:val="en-US"/>
+        </w:rPr>
+      </w:pPr>
+      <w:r>
+        <w:rPr>
+          <w:lang w:val="en-US"/>
+        </w:rPr>
+        <w:t>for $f in //Förening</w:t>
+      </w:r>
+    </w:p>
+    <w:p>
+      <w:pPr>
+        <w:rPr>
+          <w:lang w:val="en-US"/>
+        </w:rPr>
+      </w:pPr>
+      <w:r>
+        <w:rPr>
+          <w:lang w:val="en-US"/>
+        </w:rPr>
+        <w:t>return element Förening {$f/@Namn, attribute antalHus {count($f/Hus)}}</w:t>
       </w:r>
     </w:p>
     <w:p>
@@ -506,21 +274,7 @@
         <w:rPr>
           <w:lang w:val="en-US"/>
         </w:rPr>
-        <w:t xml:space="preserve">element </w:t>
-      </w:r>
-      <w:proofErr w:type="spellStart"/>
-      <w:r>
-        <w:rPr>
-          <w:lang w:val="en-US"/>
-        </w:rPr>
-        <w:t>Resultat</w:t>
-      </w:r>
-      <w:proofErr w:type="spellEnd"/>
-      <w:r>
-        <w:rPr>
-          <w:lang w:val="en-US"/>
-        </w:rPr>
-        <w:t xml:space="preserve"> {</w:t>
+        <w:t>element Resultat {</w:t>
       </w:r>
     </w:p>
     <w:p>
@@ -624,241 +378,317 @@
     <w:p>
       <w:pPr>
         <w:rPr>
-          <w:lang w:val="sv-SE"/>
-        </w:rPr>
-      </w:pPr>
-    </w:p>
-    <w:p>
-      <w:pPr>
-        <w:rPr>
-          <w:lang w:val="sv-SE"/>
-        </w:rPr>
-      </w:pPr>
-    </w:p>
-    <w:p>
-      <w:pPr>
-        <w:rPr>
-          <w:lang w:val="sv-SE"/>
-        </w:rPr>
-      </w:pPr>
-      <w:r>
-        <w:rPr>
-          <w:lang w:val="sv-SE"/>
-        </w:rPr>
-        <w:t>F-20:</w:t>
-      </w:r>
-    </w:p>
-    <w:p>
-      <w:pPr>
-        <w:rPr>
-          <w:lang w:val="sv-SE"/>
-        </w:rPr>
-      </w:pPr>
-      <w:r>
-        <w:rPr>
-          <w:lang w:val="sv-SE"/>
-        </w:rPr>
-        <w:t>element Resultat {</w:t>
-      </w:r>
-    </w:p>
-    <w:p>
-      <w:pPr>
-        <w:rPr>
-          <w:lang w:val="sv-SE"/>
-        </w:rPr>
-      </w:pPr>
-      <w:r>
-        <w:rPr>
-          <w:lang w:val="sv-SE"/>
-        </w:rPr>
-        <w:t>for $f in //Förening</w:t>
-      </w:r>
-    </w:p>
-    <w:p>
-      <w:pPr>
-        <w:rPr>
-          <w:lang w:val="sv-SE"/>
-        </w:rPr>
-      </w:pPr>
-      <w:r>
-        <w:rPr>
-          <w:lang w:val="sv-SE"/>
-        </w:rPr>
-        <w:t>return element Förening{$f/@Orgnr, $f/@Namn, for $t in $f//TvättStuga</w:t>
-      </w:r>
-    </w:p>
-    <w:p>
-      <w:pPr>
-        <w:rPr>
-          <w:lang w:val="en-US"/>
-        </w:rPr>
-      </w:pPr>
-      <w:r>
-        <w:rPr>
-          <w:lang w:val="en-US"/>
-        </w:rPr>
-        <w:t xml:space="preserve">return element </w:t>
-      </w:r>
-      <w:proofErr w:type="spellStart"/>
-      <w:r>
-        <w:rPr>
-          <w:lang w:val="en-US"/>
-        </w:rPr>
-        <w:t>TvättStuga</w:t>
-      </w:r>
-      <w:proofErr w:type="spellEnd"/>
-      <w:r>
-        <w:rPr>
-          <w:lang w:val="en-US"/>
-        </w:rPr>
-        <w:t>{</w:t>
-      </w:r>
-    </w:p>
-    <w:p>
-      <w:pPr>
-        <w:rPr>
-          <w:lang w:val="en-US"/>
-        </w:rPr>
-      </w:pPr>
-      <w:r>
-        <w:rPr>
-          <w:lang w:val="en-US"/>
-        </w:rPr>
-        <w:t xml:space="preserve"> $t/@</w:t>
-      </w:r>
-      <w:proofErr w:type="spellStart"/>
-      <w:r>
-        <w:rPr>
-          <w:lang w:val="en-US"/>
-        </w:rPr>
-        <w:t>Namn</w:t>
-      </w:r>
-      <w:proofErr w:type="spellEnd"/>
-      <w:r>
-        <w:rPr>
-          <w:lang w:val="en-US"/>
-        </w:rPr>
-        <w:t>, $t/../@</w:t>
-      </w:r>
-      <w:proofErr w:type="spellStart"/>
-      <w:r>
-        <w:rPr>
-          <w:lang w:val="en-US"/>
-        </w:rPr>
-        <w:t>GatuAdress</w:t>
-      </w:r>
-      <w:proofErr w:type="spellEnd"/>
-      <w:r>
-        <w:rPr>
-          <w:lang w:val="en-US"/>
-        </w:rPr>
-        <w:t>, $t/../@</w:t>
-      </w:r>
-      <w:proofErr w:type="spellStart"/>
-      <w:r>
-        <w:rPr>
-          <w:lang w:val="en-US"/>
-        </w:rPr>
-        <w:t>PostAdress</w:t>
-      </w:r>
-      <w:proofErr w:type="spellEnd"/>
-      <w:r>
-        <w:rPr>
-          <w:lang w:val="en-US"/>
-        </w:rPr>
-        <w:t>,</w:t>
-      </w:r>
-    </w:p>
-    <w:p>
-      <w:pPr>
-        <w:rPr>
-          <w:lang w:val="en-US"/>
-        </w:rPr>
-      </w:pPr>
-      <w:r>
-        <w:rPr>
-          <w:lang w:val="en-US"/>
-        </w:rPr>
-        <w:t xml:space="preserve"> for $m in $t/</w:t>
-      </w:r>
-      <w:proofErr w:type="spellStart"/>
-      <w:r>
-        <w:rPr>
-          <w:lang w:val="en-US"/>
-        </w:rPr>
-        <w:t>Maskin</w:t>
-      </w:r>
-      <w:proofErr w:type="spellEnd"/>
-    </w:p>
-    <w:p>
-      <w:pPr>
-        <w:rPr>
-          <w:lang w:val="en-US"/>
-        </w:rPr>
-      </w:pPr>
-      <w:r>
-        <w:rPr>
-          <w:lang w:val="en-US"/>
-        </w:rPr>
-        <w:t xml:space="preserve">return element </w:t>
-      </w:r>
-      <w:proofErr w:type="spellStart"/>
-      <w:r>
-        <w:rPr>
-          <w:lang w:val="en-US"/>
-        </w:rPr>
-        <w:t>MaskinTyp</w:t>
-      </w:r>
-      <w:proofErr w:type="spellEnd"/>
-      <w:r>
-        <w:rPr>
-          <w:lang w:val="en-US"/>
-        </w:rPr>
-        <w:t>{$m/@</w:t>
-      </w:r>
-      <w:proofErr w:type="spellStart"/>
-      <w:r>
-        <w:rPr>
-          <w:lang w:val="en-US"/>
-        </w:rPr>
-        <w:t>Namn</w:t>
-      </w:r>
-      <w:proofErr w:type="spellEnd"/>
-      <w:r>
-        <w:rPr>
-          <w:lang w:val="en-US"/>
-        </w:rPr>
-        <w:t>, $m/@</w:t>
-      </w:r>
-      <w:proofErr w:type="spellStart"/>
-      <w:r>
-        <w:rPr>
-          <w:lang w:val="en-US"/>
-        </w:rPr>
-        <w:t>Antal</w:t>
-      </w:r>
-      <w:proofErr w:type="spellEnd"/>
-      <w:r>
-        <w:rPr>
-          <w:lang w:val="en-US"/>
-        </w:rPr>
-        <w:t>}</w:t>
-      </w:r>
-    </w:p>
-    <w:p>
-      <w:pPr>
-        <w:rPr>
-          <w:lang w:val="en-US"/>
-        </w:rPr>
-      </w:pPr>
-      <w:r>
-        <w:rPr>
-          <w:lang w:val="en-US"/>
-        </w:rPr>
-        <w:t>}}}</w:t>
-      </w:r>
+          <w:lang w:val="en-US"/>
+        </w:rPr>
+      </w:pPr>
+      <w:r>
+        <w:rPr>
+          <w:lang w:val="en-US"/>
+        </w:rPr>
+        <w:lastRenderedPageBreak/>
+        <w:t>F-16:</w:t>
+      </w:r>
+    </w:p>
+    <w:p>
+      <w:pPr>
+        <w:rPr>
+          <w:lang w:val="en-US"/>
+        </w:rPr>
+      </w:pPr>
       <w:bookmarkStart w:id="0" w:name="_GoBack"/>
       <w:bookmarkEnd w:id="0"/>
+      <w:r>
+        <w:rPr>
+          <w:lang w:val="en-US"/>
+        </w:rPr>
+        <w:t>element Result{</w:t>
+      </w:r>
+    </w:p>
+    <w:p>
+      <w:pPr>
+        <w:rPr>
+          <w:lang w:val="en-US"/>
+        </w:rPr>
+      </w:pPr>
+      <w:r>
+        <w:rPr>
+          <w:lang w:val="en-US"/>
+        </w:rPr>
+        <w:t>for $f in //Förening[@Orgnr = "123456"]/Hus</w:t>
+      </w:r>
+    </w:p>
+    <w:p>
+      <w:pPr>
+        <w:rPr>
+          <w:lang w:val="sv-SE"/>
+        </w:rPr>
+      </w:pPr>
+      <w:r>
+        <w:rPr>
+          <w:lang w:val="sv-SE"/>
+        </w:rPr>
+        <w:t>where ($f//Hiss and $f//TvättStuga and $f//CykelRum)</w:t>
+      </w:r>
+    </w:p>
+    <w:p>
+      <w:pPr>
+        <w:rPr>
+          <w:lang w:val="sv-SE"/>
+        </w:rPr>
+      </w:pPr>
+      <w:r>
+        <w:rPr>
+          <w:lang w:val="sv-SE"/>
+        </w:rPr>
+        <w:t>return $f//Bostadsrätt</w:t>
+      </w:r>
+    </w:p>
+    <w:p>
+      <w:pPr>
+        <w:rPr>
+          <w:lang w:val="sv-SE"/>
+        </w:rPr>
+      </w:pPr>
+      <w:r>
+        <w:rPr>
+          <w:lang w:val="sv-SE"/>
+        </w:rPr>
+        <w:t>}</w:t>
+      </w:r>
+    </w:p>
+    <w:p>
+      <w:pPr>
+        <w:rPr>
+          <w:lang w:val="sv-SE"/>
+        </w:rPr>
+      </w:pPr>
+      <w:r>
+        <w:rPr>
+          <w:lang w:val="sv-SE"/>
+        </w:rPr>
+        <w:t>f-17:</w:t>
+      </w:r>
+    </w:p>
+    <w:p>
+      <w:pPr>
+        <w:rPr>
+          <w:lang w:val="en-US"/>
+        </w:rPr>
+      </w:pPr>
+      <w:r>
+        <w:rPr>
+          <w:lang w:val="en-US"/>
+        </w:rPr>
+        <w:t>element Result{</w:t>
+      </w:r>
+    </w:p>
+    <w:p>
+      <w:pPr>
+        <w:rPr>
+          <w:lang w:val="en-US"/>
+        </w:rPr>
+      </w:pPr>
+      <w:r>
+        <w:rPr>
+          <w:lang w:val="en-US"/>
+        </w:rPr>
+        <w:t>for $f in //Förening[@Orgnr = "123456"]/Hus</w:t>
+      </w:r>
+    </w:p>
+    <w:p>
+      <w:pPr>
+        <w:rPr>
+          <w:lang w:val="en-US"/>
+        </w:rPr>
+      </w:pPr>
+      <w:r>
+        <w:rPr>
+          <w:lang w:val="en-US"/>
+        </w:rPr>
+        <w:t xml:space="preserve">where not($f//Hiss) and not ($f//TvättStuga) and not ($f//CykelRum) </w:t>
+      </w:r>
+    </w:p>
+    <w:p>
+      <w:pPr>
+        <w:rPr>
+          <w:lang w:val="sv-SE"/>
+        </w:rPr>
+      </w:pPr>
+      <w:r>
+        <w:rPr>
+          <w:lang w:val="en-US"/>
+        </w:rPr>
+        <w:t xml:space="preserve">return element Hus{$f/@GatuAdress, $f/@PostAdress,for $m in $f/Bostadsrätt[@Våningsnr != </w:t>
+      </w:r>
+      <w:r>
+        <w:rPr>
+          <w:lang w:val="sv-SE"/>
+        </w:rPr>
+        <w:t>"1"]</w:t>
+      </w:r>
+    </w:p>
+    <w:p>
+      <w:pPr>
+        <w:rPr>
+          <w:lang w:val="sv-SE"/>
+        </w:rPr>
+      </w:pPr>
+      <w:r>
+        <w:rPr>
+          <w:lang w:val="sv-SE"/>
+        </w:rPr>
+        <w:t>return $m</w:t>
+      </w:r>
+    </w:p>
+    <w:p>
+      <w:pPr>
+        <w:rPr>
+          <w:lang w:val="sv-SE"/>
+        </w:rPr>
+      </w:pPr>
+      <w:r>
+        <w:rPr>
+          <w:lang w:val="sv-SE"/>
+        </w:rPr>
+        <w:t>}</w:t>
+      </w:r>
+    </w:p>
+    <w:p>
+      <w:pPr>
+        <w:rPr>
+          <w:lang w:val="sv-SE"/>
+        </w:rPr>
+      </w:pPr>
+      <w:r>
+        <w:rPr>
+          <w:lang w:val="sv-SE"/>
+        </w:rPr>
+        <w:t>}</w:t>
+      </w:r>
+    </w:p>
+    <w:p>
+      <w:pPr>
+        <w:rPr>
+          <w:lang w:val="sv-SE"/>
+        </w:rPr>
+      </w:pPr>
+    </w:p>
+    <w:p>
+      <w:pPr>
+        <w:rPr>
+          <w:lang w:val="sv-SE"/>
+        </w:rPr>
+      </w:pPr>
+      <w:r>
+        <w:rPr>
+          <w:lang w:val="sv-SE"/>
+        </w:rPr>
+        <w:t>F-20:</w:t>
+      </w:r>
+    </w:p>
+    <w:p>
+      <w:pPr>
+        <w:rPr>
+          <w:lang w:val="sv-SE"/>
+        </w:rPr>
+      </w:pPr>
+      <w:r>
+        <w:rPr>
+          <w:lang w:val="sv-SE"/>
+        </w:rPr>
+        <w:t>element Resultat {</w:t>
+      </w:r>
+    </w:p>
+    <w:p>
+      <w:pPr>
+        <w:rPr>
+          <w:lang w:val="sv-SE"/>
+        </w:rPr>
+      </w:pPr>
+      <w:r>
+        <w:rPr>
+          <w:lang w:val="sv-SE"/>
+        </w:rPr>
+        <w:t>for $f in //Förening</w:t>
+      </w:r>
+    </w:p>
+    <w:p>
+      <w:pPr>
+        <w:rPr>
+          <w:lang w:val="sv-SE"/>
+        </w:rPr>
+      </w:pPr>
+      <w:r>
+        <w:rPr>
+          <w:lang w:val="sv-SE"/>
+        </w:rPr>
+        <w:t>return element Förening{$f/@Orgnr, $f/@Namn, for $t in $f//TvättStuga</w:t>
+      </w:r>
+    </w:p>
+    <w:p>
+      <w:pPr>
+        <w:rPr>
+          <w:lang w:val="en-US"/>
+        </w:rPr>
+      </w:pPr>
+      <w:r>
+        <w:rPr>
+          <w:lang w:val="en-US"/>
+        </w:rPr>
+        <w:t>return element TvättStuga{</w:t>
+      </w:r>
+    </w:p>
+    <w:p>
+      <w:pPr>
+        <w:rPr>
+          <w:lang w:val="en-US"/>
+        </w:rPr>
+      </w:pPr>
+      <w:r>
+        <w:rPr>
+          <w:lang w:val="en-US"/>
+        </w:rPr>
+        <w:t xml:space="preserve"> $t/@Namn, $t/../@GatuAdress, $t/../@PostAdress,</w:t>
+      </w:r>
+    </w:p>
+    <w:p>
+      <w:pPr>
+        <w:rPr>
+          <w:lang w:val="en-US"/>
+        </w:rPr>
+      </w:pPr>
+      <w:r>
+        <w:rPr>
+          <w:lang w:val="en-US"/>
+        </w:rPr>
+        <w:t xml:space="preserve"> for $m in $t/Maskin</w:t>
+      </w:r>
+    </w:p>
+    <w:p>
+      <w:pPr>
+        <w:rPr>
+          <w:lang w:val="en-US"/>
+        </w:rPr>
+      </w:pPr>
+      <w:r>
+        <w:rPr>
+          <w:lang w:val="en-US"/>
+        </w:rPr>
+        <w:t>return element MaskinTyp{$m/@Namn, $m/@Antal}</w:t>
+      </w:r>
+    </w:p>
+    <w:p>
+      <w:pPr>
+        <w:rPr>
+          <w:lang w:val="en-US"/>
+        </w:rPr>
+      </w:pPr>
+      <w:r>
+        <w:rPr>
+          <w:lang w:val="en-US"/>
+        </w:rPr>
+        <w:t>}}}</w:t>
+      </w:r>
     </w:p>
     <w:sectPr>
       <w:pgSz w:w="11906" w:h="16838"/>

</xml_diff>